<commit_message>
added parameter plots (model selection)
</commit_message>
<xml_diff>
--- a/Dokumente/Data Mining.docx
+++ b/Dokumente/Data Mining.docx
@@ -279,8 +279,6 @@
         </w:rPr>
         <w:t xml:space="preserve"> </w:t>
       </w:r>
-      <w:bookmarkStart w:id="0" w:name="_GoBack"/>
-      <w:bookmarkEnd w:id="0"/>
     </w:p>
     <w:p>
       <w:pPr>
@@ -1087,7 +1085,15 @@
         <w:rPr>
           <w:lang w:val="en-US"/>
         </w:rPr>
-        <w:t>at 3 out of the 7 models performed better than the others (Logistic Regression, Random Forest and Support Vector Machines). It makes sense to have a closer look on those models in the second iteration. Therefore the results of the model selection process of those models are shown in figures REF and REF (Logistic Regression has no meta-parameters).</w:t>
+        <w:t xml:space="preserve">at 3 out of the 7 models performed better than the others (Logistic Regression, Random Forest and Support Vector Machines). It makes sense to have a closer look on those models in the second iteration. Therefore </w:t>
+      </w:r>
+      <w:bookmarkStart w:id="0" w:name="_GoBack"/>
+      <w:bookmarkEnd w:id="0"/>
+      <w:r>
+        <w:rPr>
+          <w:lang w:val="en-US"/>
+        </w:rPr>
+        <w:t>the results of the model selection process of those models are shown in figures REF and REF (Logistic Regression has no meta-parameters).</w:t>
       </w:r>
     </w:p>
     <w:p>
@@ -1202,6 +1208,232 @@
         </w:rPr>
         <w:t xml:space="preserve"> Tree (J48)</w:t>
       </w:r>
+    </w:p>
+    <w:p>
+      <w:pPr>
+        <w:keepNext/>
+      </w:pPr>
+      <w:r>
+        <w:rPr>
+          <w:noProof/>
+          <w:lang w:eastAsia="de-DE"/>
+        </w:rPr>
+        <w:lastRenderedPageBreak/>
+        <w:drawing>
+          <wp:inline distT="0" distB="0" distL="0" distR="0" wp14:anchorId="400D263B" wp14:editId="53808484">
+            <wp:extent cx="5760720" cy="3988217"/>
+            <wp:effectExtent l="0" t="0" r="0" b="0"/>
+            <wp:docPr id="1" name="Picture 1" descr="C:\Users\D059348\dev\HU\BADS\Dokumente\parametersRF.png"/>
+            <wp:cNvGraphicFramePr>
+              <a:graphicFrameLocks xmlns:a="http://schemas.openxmlformats.org/drawingml/2006/main" noChangeAspect="1"/>
+            </wp:cNvGraphicFramePr>
+            <a:graphic xmlns:a="http://schemas.openxmlformats.org/drawingml/2006/main">
+              <a:graphicData uri="http://schemas.openxmlformats.org/drawingml/2006/picture">
+                <pic:pic xmlns:pic="http://schemas.openxmlformats.org/drawingml/2006/picture">
+                  <pic:nvPicPr>
+                    <pic:cNvPr id="0" name="Picture 1" descr="C:\Users\D059348\dev\HU\BADS\Dokumente\parametersRF.png"/>
+                    <pic:cNvPicPr>
+                      <a:picLocks noChangeAspect="1" noChangeArrowheads="1"/>
+                    </pic:cNvPicPr>
+                  </pic:nvPicPr>
+                  <pic:blipFill>
+                    <a:blip r:embed="rId7">
+                      <a:extLst>
+                        <a:ext uri="{28A0092B-C50C-407E-A947-70E740481C1C}">
+                          <a14:useLocalDpi xmlns:a14="http://schemas.microsoft.com/office/drawing/2010/main" val="0"/>
+                        </a:ext>
+                      </a:extLst>
+                    </a:blip>
+                    <a:srcRect/>
+                    <a:stretch>
+                      <a:fillRect/>
+                    </a:stretch>
+                  </pic:blipFill>
+                  <pic:spPr bwMode="auto">
+                    <a:xfrm>
+                      <a:off x="0" y="0"/>
+                      <a:ext cx="5760720" cy="3988217"/>
+                    </a:xfrm>
+                    <a:prstGeom prst="rect">
+                      <a:avLst/>
+                    </a:prstGeom>
+                    <a:noFill/>
+                    <a:ln>
+                      <a:noFill/>
+                    </a:ln>
+                  </pic:spPr>
+                </pic:pic>
+              </a:graphicData>
+            </a:graphic>
+          </wp:inline>
+        </w:drawing>
+      </w:r>
+    </w:p>
+    <w:p>
+      <w:pPr>
+        <w:pStyle w:val="Caption"/>
+        <w:rPr>
+          <w:lang w:val="en-US"/>
+        </w:rPr>
+      </w:pPr>
+      <w:r>
+        <w:rPr>
+          <w:lang w:val="en-US"/>
+        </w:rPr>
+        <w:t xml:space="preserve">Figure </w:t>
+      </w:r>
+      <w:r>
+        <w:fldChar w:fldCharType="begin"/>
+      </w:r>
+      <w:r>
+        <w:rPr>
+          <w:lang w:val="en-US"/>
+        </w:rPr>
+        <w:instrText xml:space="preserve"> SEQ Figure \* ARABIC </w:instrText>
+      </w:r>
+      <w:r>
+        <w:fldChar w:fldCharType="separate"/>
+      </w:r>
+      <w:r>
+        <w:rPr>
+          <w:noProof/>
+          <w:lang w:val="en-US"/>
+        </w:rPr>
+        <w:t>2</w:t>
+      </w:r>
+      <w:r>
+        <w:fldChar w:fldCharType="end"/>
+      </w:r>
+      <w:r>
+        <w:rPr>
+          <w:lang w:val="en-US"/>
+        </w:rPr>
+        <w:t>: Model Selection Random Forest (on small subset)</w:t>
+      </w:r>
+    </w:p>
+    <w:p>
+      <w:pPr>
+        <w:keepNext/>
+      </w:pPr>
+      <w:r>
+        <w:rPr>
+          <w:noProof/>
+          <w:lang w:eastAsia="de-DE"/>
+        </w:rPr>
+        <w:drawing>
+          <wp:inline distT="0" distB="0" distL="0" distR="0" wp14:anchorId="229974C7" wp14:editId="7421B17C">
+            <wp:extent cx="5760720" cy="3988217"/>
+            <wp:effectExtent l="0" t="0" r="0" b="0"/>
+            <wp:docPr id="2" name="Picture 2" descr="C:\Users\D059348\dev\HU\BADS\Dokumente\parametersSVM.png"/>
+            <wp:cNvGraphicFramePr>
+              <a:graphicFrameLocks xmlns:a="http://schemas.openxmlformats.org/drawingml/2006/main" noChangeAspect="1"/>
+            </wp:cNvGraphicFramePr>
+            <a:graphic xmlns:a="http://schemas.openxmlformats.org/drawingml/2006/main">
+              <a:graphicData uri="http://schemas.openxmlformats.org/drawingml/2006/picture">
+                <pic:pic xmlns:pic="http://schemas.openxmlformats.org/drawingml/2006/picture">
+                  <pic:nvPicPr>
+                    <pic:cNvPr id="0" name="Picture 2" descr="C:\Users\D059348\dev\HU\BADS\Dokumente\parametersSVM.png"/>
+                    <pic:cNvPicPr>
+                      <a:picLocks noChangeAspect="1" noChangeArrowheads="1"/>
+                    </pic:cNvPicPr>
+                  </pic:nvPicPr>
+                  <pic:blipFill>
+                    <a:blip r:embed="rId8">
+                      <a:extLst>
+                        <a:ext uri="{28A0092B-C50C-407E-A947-70E740481C1C}">
+                          <a14:useLocalDpi xmlns:a14="http://schemas.microsoft.com/office/drawing/2010/main" val="0"/>
+                        </a:ext>
+                      </a:extLst>
+                    </a:blip>
+                    <a:srcRect/>
+                    <a:stretch>
+                      <a:fillRect/>
+                    </a:stretch>
+                  </pic:blipFill>
+                  <pic:spPr bwMode="auto">
+                    <a:xfrm>
+                      <a:off x="0" y="0"/>
+                      <a:ext cx="5760720" cy="3988217"/>
+                    </a:xfrm>
+                    <a:prstGeom prst="rect">
+                      <a:avLst/>
+                    </a:prstGeom>
+                    <a:noFill/>
+                    <a:ln>
+                      <a:noFill/>
+                    </a:ln>
+                  </pic:spPr>
+                </pic:pic>
+              </a:graphicData>
+            </a:graphic>
+          </wp:inline>
+        </w:drawing>
+      </w:r>
+    </w:p>
+    <w:p>
+      <w:pPr>
+        <w:pStyle w:val="Caption"/>
+        <w:rPr>
+          <w:lang w:val="en-US"/>
+        </w:rPr>
+      </w:pPr>
+      <w:proofErr w:type="spellStart"/>
+      <w:r>
+        <w:t>Figure</w:t>
+      </w:r>
+      <w:proofErr w:type="spellEnd"/>
+      <w:r>
+        <w:t xml:space="preserve"> </w:t>
+      </w:r>
+      <w:fldSimple w:instr=" SEQ Figure \* ARABIC ">
+        <w:r>
+          <w:rPr>
+            <w:noProof/>
+          </w:rPr>
+          <w:t>3</w:t>
+        </w:r>
+      </w:fldSimple>
+      <w:r>
+        <w:t xml:space="preserve">: Model </w:t>
+      </w:r>
+      <w:proofErr w:type="spellStart"/>
+      <w:r>
+        <w:t>Selection</w:t>
+      </w:r>
+      <w:proofErr w:type="spellEnd"/>
+      <w:r>
+        <w:t xml:space="preserve"> SVM (on </w:t>
+      </w:r>
+      <w:proofErr w:type="spellStart"/>
+      <w:r>
+        <w:t>small</w:t>
+      </w:r>
+      <w:proofErr w:type="spellEnd"/>
+      <w:r>
+        <w:t xml:space="preserve"> </w:t>
+      </w:r>
+      <w:proofErr w:type="spellStart"/>
+      <w:r>
+        <w:t>subset</w:t>
+      </w:r>
+      <w:proofErr w:type="spellEnd"/>
+      <w:r>
+        <w:t>)</w:t>
+      </w:r>
+    </w:p>
+    <w:p>
+      <w:pPr>
+        <w:rPr>
+          <w:lang w:val="en-US"/>
+        </w:rPr>
+      </w:pPr>
+    </w:p>
+    <w:p>
+      <w:pPr>
+        <w:rPr>
+          <w:lang w:val="en-US"/>
+        </w:rPr>
+      </w:pPr>
     </w:p>
     <w:sectPr>
       <w:pgSz w:w="11906" w:h="16838"/>

</xml_diff>